<commit_message>
done my part of report
</commit_message>
<xml_diff>
--- a/Reports and theory/SS EK Report 20180308.docx
+++ b/Reports and theory/SS EK Report 20180308.docx
@@ -14,8 +14,6 @@
           <w:lang w:val="en-GB"/>
         </w:rPr>
       </w:pPr>
-      <w:bookmarkStart w:id="0" w:name="_GoBack"/>
-      <w:bookmarkEnd w:id="0"/>
       <w:r>
         <w:rPr>
           <w:rFonts w:ascii="Times New Roman" w:hAnsi="Times New Roman" w:cs="Times New Roman"/>
@@ -538,27 +536,14 @@
       <w:r>
         <w:t xml:space="preserve">Figure </w:t>
       </w:r>
-      <w:r>
-        <w:fldChar w:fldCharType="begin"/>
-      </w:r>
-      <w:r>
-        <w:instrText xml:space="preserve"> SEQ Figure \* ARABIC </w:instrText>
-      </w:r>
-      <w:r>
-        <w:fldChar w:fldCharType="separate"/>
-      </w:r>
-      <w:r>
-        <w:rPr>
-          <w:noProof/>
-        </w:rPr>
-        <w:t>1</w:t>
-      </w:r>
-      <w:r>
-        <w:rPr>
-          <w:noProof/>
-        </w:rPr>
-        <w:fldChar w:fldCharType="end"/>
-      </w:r>
+      <w:fldSimple w:instr=" SEQ Figure \* ARABIC ">
+        <w:r>
+          <w:rPr>
+            <w:noProof/>
+          </w:rPr>
+          <w:t>1</w:t>
+        </w:r>
+      </w:fldSimple>
       <w:r>
         <w:t>: Model of the GAN we are using. This is called a DC-GAN</w:t>
       </w:r>
@@ -618,63 +603,285 @@
       <w:r>
         <w:t xml:space="preserve">Figure </w:t>
       </w:r>
-      <w:r>
-        <w:fldChar w:fldCharType="begin"/>
-      </w:r>
-      <w:r>
-        <w:instrText xml:space="preserve"> SEQ Figure \* ARABIC </w:instrText>
-      </w:r>
-      <w:r>
-        <w:fldChar w:fldCharType="separate"/>
-      </w:r>
-      <w:r>
-        <w:rPr>
+      <w:fldSimple w:instr=" SEQ Figure \* ARABIC ">
+        <w:r>
+          <w:rPr>
+            <w:noProof/>
+          </w:rPr>
+          <w:t>2</w:t>
+        </w:r>
+      </w:fldSimple>
+      <w:r>
+        <w:t>: Example of random images created by the GAN. If all goes well these will turn into Chinese characters once the GAN is trained</w:t>
+      </w:r>
+    </w:p>
+    <w:p>
+      <w:pPr>
+        <w:rPr>
+          <w:rFonts w:ascii="Times New Roman" w:hAnsi="Times New Roman" w:cs="Times New Roman"/>
+        </w:rPr>
+      </w:pPr>
+      <w:r>
+        <w:rPr>
+          <w:rFonts w:ascii="Times New Roman" w:hAnsi="Times New Roman" w:cs="Times New Roman"/>
+        </w:rPr>
+        <w:t xml:space="preserve">Elliot mentioned we can use transfer learning for the discriminator part of the GAN. This is a </w:t>
+      </w:r>
+      <w:proofErr w:type="gramStart"/>
+      <w:r>
+        <w:rPr>
+          <w:rFonts w:ascii="Times New Roman" w:hAnsi="Times New Roman" w:cs="Times New Roman"/>
+        </w:rPr>
+        <w:t>really interesting</w:t>
+      </w:r>
+      <w:proofErr w:type="gramEnd"/>
+      <w:r>
+        <w:rPr>
+          <w:rFonts w:ascii="Times New Roman" w:hAnsi="Times New Roman" w:cs="Times New Roman"/>
+        </w:rPr>
+        <w:t xml:space="preserve"> point and requires research.</w:t>
+      </w:r>
+    </w:p>
+    <w:p>
+      <w:pPr>
+        <w:rPr>
+          <w:rFonts w:ascii="Times New Roman" w:hAnsi="Times New Roman" w:cs="Times New Roman"/>
+          <w:u w:val="single"/>
+        </w:rPr>
+      </w:pPr>
+      <w:r>
+        <w:rPr>
+          <w:rFonts w:ascii="Times New Roman" w:hAnsi="Times New Roman" w:cs="Times New Roman"/>
+          <w:u w:val="single"/>
+        </w:rPr>
+        <w:t>Visualisation</w:t>
+      </w:r>
+    </w:p>
+    <w:p>
+      <w:pPr>
+        <w:rPr>
+          <w:rFonts w:ascii="Times New Roman" w:hAnsi="Times New Roman" w:cs="Times New Roman"/>
+        </w:rPr>
+      </w:pPr>
+      <w:r>
+        <w:rPr>
+          <w:rFonts w:ascii="Times New Roman" w:hAnsi="Times New Roman" w:cs="Times New Roman"/>
+        </w:rPr>
+        <w:t xml:space="preserve">I have now successfully visualised the activations on the feature maps for the CNN trained on 100 characters.  </w:t>
+      </w:r>
+    </w:p>
+    <w:p>
+      <w:pPr>
+        <w:rPr>
+          <w:rFonts w:ascii="Times New Roman" w:hAnsi="Times New Roman" w:cs="Times New Roman"/>
+        </w:rPr>
+      </w:pPr>
+      <w:r>
+        <w:rPr>
+          <w:rFonts w:ascii="Times New Roman" w:hAnsi="Times New Roman" w:cs="Times New Roman"/>
           <w:noProof/>
         </w:rPr>
-        <w:t>2</w:t>
-      </w:r>
-      <w:r>
-        <w:rPr>
+        <w:drawing>
+          <wp:inline distT="0" distB="0" distL="0" distR="0" wp14:anchorId="61FD05CF" wp14:editId="050D0470">
+            <wp:extent cx="2139727" cy="3902148"/>
+            <wp:effectExtent l="0" t="0" r="0" b="3175"/>
+            <wp:docPr id="3" name="Picture 3"/>
+            <wp:cNvGraphicFramePr>
+              <a:graphicFrameLocks xmlns:a="http://schemas.openxmlformats.org/drawingml/2006/main" noChangeAspect="1"/>
+            </wp:cNvGraphicFramePr>
+            <a:graphic xmlns:a="http://schemas.openxmlformats.org/drawingml/2006/main">
+              <a:graphicData uri="http://schemas.openxmlformats.org/drawingml/2006/picture">
+                <pic:pic xmlns:pic="http://schemas.openxmlformats.org/drawingml/2006/picture">
+                  <pic:nvPicPr>
+                    <pic:cNvPr id="0" name="Picture 1"/>
+                    <pic:cNvPicPr>
+                      <a:picLocks noChangeAspect="1" noChangeArrowheads="1"/>
+                    </pic:cNvPicPr>
+                  </pic:nvPicPr>
+                  <pic:blipFill>
+                    <a:blip r:embed="rId12" cstate="print">
+                      <a:extLst>
+                        <a:ext uri="{28A0092B-C50C-407E-A947-70E740481C1C}">
+                          <a14:useLocalDpi xmlns:a14="http://schemas.microsoft.com/office/drawing/2010/main" val="0"/>
+                        </a:ext>
+                      </a:extLst>
+                    </a:blip>
+                    <a:srcRect/>
+                    <a:stretch>
+                      <a:fillRect/>
+                    </a:stretch>
+                  </pic:blipFill>
+                  <pic:spPr bwMode="auto">
+                    <a:xfrm>
+                      <a:off x="0" y="0"/>
+                      <a:ext cx="2147587" cy="3916481"/>
+                    </a:xfrm>
+                    <a:prstGeom prst="rect">
+                      <a:avLst/>
+                    </a:prstGeom>
+                    <a:noFill/>
+                    <a:ln>
+                      <a:noFill/>
+                    </a:ln>
+                  </pic:spPr>
+                </pic:pic>
+              </a:graphicData>
+            </a:graphic>
+          </wp:inline>
+        </w:drawing>
+      </w:r>
+    </w:p>
+    <w:p>
+      <w:pPr>
+        <w:rPr>
+          <w:rFonts w:ascii="Times New Roman" w:hAnsi="Times New Roman" w:cs="Times New Roman"/>
+        </w:rPr>
+      </w:pPr>
+      <w:r>
+        <w:rPr>
+          <w:rFonts w:ascii="Times New Roman" w:hAnsi="Times New Roman" w:cs="Times New Roman"/>
           <w:noProof/>
         </w:rPr>
-        <w:fldChar w:fldCharType="end"/>
-      </w:r>
-      <w:r>
-        <w:t>: Example of random images created by the GAN. If all goes well these will turn into Chinese characters once the GAN is trained</w:t>
-      </w:r>
-    </w:p>
-    <w:p>
-      <w:pPr>
-        <w:rPr>
-          <w:rFonts w:ascii="Times New Roman" w:hAnsi="Times New Roman" w:cs="Times New Roman"/>
-        </w:rPr>
-      </w:pPr>
-      <w:r>
-        <w:rPr>
-          <w:rFonts w:ascii="Times New Roman" w:hAnsi="Times New Roman" w:cs="Times New Roman"/>
-        </w:rPr>
-        <w:t xml:space="preserve">Elliot mentioned we can use transfer learning for the discriminator part of the GAN. This is a </w:t>
+        <w:drawing>
+          <wp:inline distT="0" distB="0" distL="0" distR="0" wp14:anchorId="10CA4CC5" wp14:editId="6807F411">
+            <wp:extent cx="3083560" cy="3083560"/>
+            <wp:effectExtent l="0" t="0" r="2540" b="2540"/>
+            <wp:docPr id="6" name="Picture 6"/>
+            <wp:cNvGraphicFramePr>
+              <a:graphicFrameLocks xmlns:a="http://schemas.openxmlformats.org/drawingml/2006/main" noChangeAspect="1"/>
+            </wp:cNvGraphicFramePr>
+            <a:graphic xmlns:a="http://schemas.openxmlformats.org/drawingml/2006/main">
+              <a:graphicData uri="http://schemas.openxmlformats.org/drawingml/2006/picture">
+                <pic:pic xmlns:pic="http://schemas.openxmlformats.org/drawingml/2006/picture">
+                  <pic:nvPicPr>
+                    <pic:cNvPr id="0" name="Picture 2"/>
+                    <pic:cNvPicPr>
+                      <a:picLocks noChangeAspect="1" noChangeArrowheads="1"/>
+                    </pic:cNvPicPr>
+                  </pic:nvPicPr>
+                  <pic:blipFill>
+                    <a:blip r:embed="rId13">
+                      <a:extLst>
+                        <a:ext uri="{28A0092B-C50C-407E-A947-70E740481C1C}">
+                          <a14:useLocalDpi xmlns:a14="http://schemas.microsoft.com/office/drawing/2010/main" val="0"/>
+                        </a:ext>
+                      </a:extLst>
+                    </a:blip>
+                    <a:srcRect/>
+                    <a:stretch>
+                      <a:fillRect/>
+                    </a:stretch>
+                  </pic:blipFill>
+                  <pic:spPr bwMode="auto">
+                    <a:xfrm>
+                      <a:off x="0" y="0"/>
+                      <a:ext cx="3083560" cy="3083560"/>
+                    </a:xfrm>
+                    <a:prstGeom prst="rect">
+                      <a:avLst/>
+                    </a:prstGeom>
+                    <a:noFill/>
+                    <a:ln>
+                      <a:noFill/>
+                    </a:ln>
+                  </pic:spPr>
+                </pic:pic>
+              </a:graphicData>
+            </a:graphic>
+          </wp:inline>
+        </w:drawing>
+      </w:r>
+    </w:p>
+    <w:p>
+      <w:pPr>
+        <w:rPr>
+          <w:rFonts w:ascii="Times New Roman" w:hAnsi="Times New Roman" w:cs="Times New Roman"/>
+        </w:rPr>
+      </w:pPr>
+      <w:r>
+        <w:rPr>
+          <w:rFonts w:ascii="Times New Roman" w:hAnsi="Times New Roman" w:cs="Times New Roman"/>
+        </w:rPr>
+        <w:t xml:space="preserve">The first layer </w:t>
+      </w:r>
+      <w:r>
+        <w:rPr>
+          <w:rFonts w:ascii="Times New Roman" w:hAnsi="Times New Roman" w:cs="Times New Roman"/>
+        </w:rPr>
+        <w:t xml:space="preserve">outputs seem to show some nice feature extractions however there are some that seem to extract very little so this may be an indication that we can reduce the number of outputs on the first layer.  </w:t>
+      </w:r>
+    </w:p>
+    <w:p>
+      <w:pPr>
+        <w:rPr>
+          <w:rFonts w:ascii="Times New Roman" w:hAnsi="Times New Roman" w:cs="Times New Roman"/>
+        </w:rPr>
+      </w:pPr>
+      <w:r>
+        <w:rPr>
+          <w:rFonts w:ascii="Times New Roman" w:hAnsi="Times New Roman" w:cs="Times New Roman"/>
+        </w:rPr>
+        <w:t xml:space="preserve">The second layer activations seem to show very little visually.  </w:t>
+      </w:r>
+      <w:r>
+        <w:rPr>
+          <w:rFonts w:ascii="Times New Roman" w:hAnsi="Times New Roman" w:cs="Times New Roman"/>
+        </w:rPr>
+        <w:t xml:space="preserve">I believe </w:t>
+      </w:r>
+      <w:r>
+        <w:rPr>
+          <w:rFonts w:ascii="Times New Roman" w:hAnsi="Times New Roman" w:cs="Times New Roman"/>
+        </w:rPr>
+        <w:t xml:space="preserve">that a different method </w:t>
       </w:r>
       <w:proofErr w:type="gramStart"/>
       <w:r>
         <w:rPr>
           <w:rFonts w:ascii="Times New Roman" w:hAnsi="Times New Roman" w:cs="Times New Roman"/>
         </w:rPr>
-        <w:t>really interesting</w:t>
+        <w:t>of  visualisation</w:t>
       </w:r>
       <w:proofErr w:type="gramEnd"/>
       <w:r>
         <w:rPr>
           <w:rFonts w:ascii="Times New Roman" w:hAnsi="Times New Roman" w:cs="Times New Roman"/>
         </w:rPr>
-        <w:t xml:space="preserve"> point and requires research.</w:t>
-      </w:r>
+        <w:t xml:space="preserve"> needs to be implemented when dealing with </w:t>
+      </w:r>
+      <w:r>
+        <w:rPr>
+          <w:rFonts w:ascii="Times New Roman" w:hAnsi="Times New Roman" w:cs="Times New Roman"/>
+        </w:rPr>
+        <w:t xml:space="preserve">the second layer feature maps.  </w:t>
+      </w:r>
+    </w:p>
+    <w:p>
+      <w:pPr>
+        <w:rPr>
+          <w:rFonts w:ascii="Times New Roman" w:hAnsi="Times New Roman" w:cs="Times New Roman"/>
+        </w:rPr>
+      </w:pPr>
+      <w:r>
+        <w:rPr>
+          <w:rFonts w:ascii="Times New Roman" w:hAnsi="Times New Roman" w:cs="Times New Roman"/>
+        </w:rPr>
+        <w:t xml:space="preserve">A better way to visualise the second layer features maybe to </w:t>
+      </w:r>
+      <w:r>
+        <w:rPr>
+          <w:rFonts w:ascii="Times New Roman" w:hAnsi="Times New Roman" w:cs="Times New Roman"/>
+        </w:rPr>
+        <w:t xml:space="preserve">show in the original image the contribution of each pixel to a given feature.  </w:t>
+      </w:r>
+      <w:bookmarkStart w:id="0" w:name="_GoBack"/>
+      <w:bookmarkEnd w:id="0"/>
     </w:p>
     <w:p>
       <w:pPr>
         <w:pBdr>
           <w:top w:val="single" w:sz="4" w:space="1" w:color="FF0000"/>
-          <w:left w:val="single" w:sz="4" w:space="4" w:color="FF0000"/>
+          <w:left w:val="single" w:sz="4" w:space="6" w:color="FF0000"/>
           <w:bottom w:val="single" w:sz="4" w:space="1" w:color="FF0000"/>
           <w:right w:val="single" w:sz="4" w:space="4" w:color="FF0000"/>
         </w:pBdr>
@@ -700,7 +907,7 @@
       <w:pPr>
         <w:pBdr>
           <w:top w:val="single" w:sz="4" w:space="1" w:color="FF0000"/>
-          <w:left w:val="single" w:sz="4" w:space="4" w:color="FF0000"/>
+          <w:left w:val="single" w:sz="4" w:space="6" w:color="FF0000"/>
           <w:bottom w:val="single" w:sz="4" w:space="1" w:color="FF0000"/>
           <w:right w:val="single" w:sz="4" w:space="4" w:color="FF0000"/>
         </w:pBdr>
@@ -766,7 +973,7 @@
       <w:pPr>
         <w:pBdr>
           <w:top w:val="single" w:sz="4" w:space="1" w:color="FF0000"/>
-          <w:left w:val="single" w:sz="4" w:space="4" w:color="FF0000"/>
+          <w:left w:val="single" w:sz="4" w:space="6" w:color="FF0000"/>
           <w:bottom w:val="single" w:sz="4" w:space="1" w:color="FF0000"/>
           <w:right w:val="single" w:sz="4" w:space="4" w:color="FF0000"/>
         </w:pBdr>
@@ -799,14 +1006,14 @@
           <w:sz w:val="24"/>
           <w:lang w:val="en-GB"/>
         </w:rPr>
-        <w:t>Train a network for 30 outputs to compare with transfer learning</w:t>
+        <w:t>train a network for 100 outputs and transfer learn to 3866 outputs</w:t>
       </w:r>
     </w:p>
     <w:p>
       <w:pPr>
         <w:pBdr>
           <w:top w:val="single" w:sz="4" w:space="1" w:color="FF0000"/>
-          <w:left w:val="single" w:sz="4" w:space="4" w:color="FF0000"/>
+          <w:left w:val="single" w:sz="4" w:space="6" w:color="FF0000"/>
           <w:bottom w:val="single" w:sz="4" w:space="1" w:color="FF0000"/>
           <w:right w:val="single" w:sz="4" w:space="4" w:color="FF0000"/>
         </w:pBdr>
@@ -823,22 +1030,22 @@
           <w:sz w:val="24"/>
           <w:lang w:val="en-GB"/>
         </w:rPr>
-        <w:t xml:space="preserve">3. </w:t>
-      </w:r>
-      <w:r>
-        <w:rPr>
-          <w:rFonts w:ascii="Times New Roman" w:hAnsi="Times New Roman" w:cs="Times New Roman"/>
-          <w:sz w:val="24"/>
-          <w:lang w:val="en-GB"/>
-        </w:rPr>
-        <w:t>train a network for 100 outputs and transfer learn to 3866 outputs</w:t>
+        <w:t>3</w:t>
+      </w:r>
+      <w:r>
+        <w:rPr>
+          <w:rFonts w:ascii="Times New Roman" w:hAnsi="Times New Roman" w:cs="Times New Roman"/>
+          <w:sz w:val="24"/>
+          <w:lang w:val="en-GB"/>
+        </w:rPr>
+        <w:t>. Get the GAN code to work and generate some Chinese characters using it</w:t>
       </w:r>
     </w:p>
     <w:p>
       <w:pPr>
         <w:pBdr>
           <w:top w:val="single" w:sz="4" w:space="1" w:color="FF0000"/>
-          <w:left w:val="single" w:sz="4" w:space="4" w:color="FF0000"/>
+          <w:left w:val="single" w:sz="4" w:space="6" w:color="FF0000"/>
           <w:bottom w:val="single" w:sz="4" w:space="1" w:color="FF0000"/>
           <w:right w:val="single" w:sz="4" w:space="4" w:color="FF0000"/>
         </w:pBdr>
@@ -855,14 +1062,40 @@
           <w:sz w:val="24"/>
           <w:lang w:val="en-GB"/>
         </w:rPr>
-        <w:t>4. Get the GAN code to work and generate some Chinese characters using it</w:t>
+        <w:t>4</w:t>
+      </w:r>
+      <w:r>
+        <w:rPr>
+          <w:rFonts w:ascii="Times New Roman" w:hAnsi="Times New Roman" w:cs="Times New Roman"/>
+          <w:sz w:val="24"/>
+          <w:lang w:val="en-GB"/>
+        </w:rPr>
+        <w:t>. Figure out how to do ‘vector image addition’ using the GAN to turn calligraphy writing into handwriting-</w:t>
+      </w:r>
+      <w:proofErr w:type="spellStart"/>
+      <w:r>
+        <w:rPr>
+          <w:rFonts w:ascii="Times New Roman" w:hAnsi="Times New Roman" w:cs="Times New Roman"/>
+          <w:sz w:val="24"/>
+          <w:lang w:val="en-GB"/>
+        </w:rPr>
+        <w:t>esque</w:t>
+      </w:r>
+      <w:proofErr w:type="spellEnd"/>
+      <w:r>
+        <w:rPr>
+          <w:rFonts w:ascii="Times New Roman" w:hAnsi="Times New Roman" w:cs="Times New Roman"/>
+          <w:sz w:val="24"/>
+          <w:lang w:val="en-GB"/>
+        </w:rPr>
+        <w:t xml:space="preserve"> characters</w:t>
       </w:r>
     </w:p>
     <w:p>
       <w:pPr>
         <w:pBdr>
           <w:top w:val="single" w:sz="4" w:space="1" w:color="FF0000"/>
-          <w:left w:val="single" w:sz="4" w:space="4" w:color="FF0000"/>
+          <w:left w:val="single" w:sz="4" w:space="6" w:color="FF0000"/>
           <w:bottom w:val="single" w:sz="4" w:space="1" w:color="FF0000"/>
           <w:right w:val="single" w:sz="4" w:space="4" w:color="FF0000"/>
         </w:pBdr>
@@ -879,7 +1112,15 @@
           <w:sz w:val="24"/>
           <w:lang w:val="en-GB"/>
         </w:rPr>
-        <w:t>5. Figure out how to do ‘vector image addition’ using the GAN to turn calligraphy writing into handwriting-</w:t>
+        <w:t>5</w:t>
+      </w:r>
+      <w:r>
+        <w:rPr>
+          <w:rFonts w:ascii="Times New Roman" w:hAnsi="Times New Roman" w:cs="Times New Roman"/>
+          <w:sz w:val="24"/>
+          <w:lang w:val="en-GB"/>
+        </w:rPr>
+        <w:t xml:space="preserve">. Segment the entire </w:t>
       </w:r>
       <w:proofErr w:type="spellStart"/>
       <w:r>
@@ -888,7 +1129,7 @@
           <w:sz w:val="24"/>
           <w:lang w:val="en-GB"/>
         </w:rPr>
-        <w:t>esque</w:t>
+        <w:t>Baotu</w:t>
       </w:r>
       <w:proofErr w:type="spellEnd"/>
       <w:r>
@@ -897,14 +1138,14 @@
           <w:sz w:val="24"/>
           <w:lang w:val="en-GB"/>
         </w:rPr>
-        <w:t xml:space="preserve"> characters</w:t>
+        <w:t xml:space="preserve"> Spring poem</w:t>
       </w:r>
     </w:p>
     <w:p>
       <w:pPr>
         <w:pBdr>
           <w:top w:val="single" w:sz="4" w:space="1" w:color="FF0000"/>
-          <w:left w:val="single" w:sz="4" w:space="4" w:color="FF0000"/>
+          <w:left w:val="single" w:sz="4" w:space="6" w:color="FF0000"/>
           <w:bottom w:val="single" w:sz="4" w:space="1" w:color="FF0000"/>
           <w:right w:val="single" w:sz="4" w:space="4" w:color="FF0000"/>
         </w:pBdr>
@@ -921,54 +1162,20 @@
           <w:sz w:val="24"/>
           <w:lang w:val="en-GB"/>
         </w:rPr>
-        <w:t xml:space="preserve">6. Segment the entire </w:t>
-      </w:r>
-      <w:proofErr w:type="spellStart"/>
-      <w:r>
-        <w:rPr>
-          <w:rFonts w:ascii="Times New Roman" w:hAnsi="Times New Roman" w:cs="Times New Roman"/>
-          <w:sz w:val="24"/>
-          <w:lang w:val="en-GB"/>
-        </w:rPr>
-        <w:t>Baotu</w:t>
-      </w:r>
-      <w:proofErr w:type="spellEnd"/>
-      <w:r>
-        <w:rPr>
-          <w:rFonts w:ascii="Times New Roman" w:hAnsi="Times New Roman" w:cs="Times New Roman"/>
-          <w:sz w:val="24"/>
-          <w:lang w:val="en-GB"/>
-        </w:rPr>
-        <w:t xml:space="preserve"> Spring poem</w:t>
-      </w:r>
-    </w:p>
-    <w:p>
-      <w:pPr>
-        <w:pBdr>
-          <w:top w:val="single" w:sz="4" w:space="1" w:color="FF0000"/>
-          <w:left w:val="single" w:sz="4" w:space="4" w:color="FF0000"/>
-          <w:bottom w:val="single" w:sz="4" w:space="1" w:color="FF0000"/>
-          <w:right w:val="single" w:sz="4" w:space="4" w:color="FF0000"/>
-        </w:pBdr>
-        <w:jc w:val="both"/>
-        <w:rPr>
-          <w:rFonts w:ascii="Times New Roman" w:hAnsi="Times New Roman" w:cs="Times New Roman"/>
-          <w:sz w:val="24"/>
-          <w:lang w:val="en-GB"/>
-        </w:rPr>
-      </w:pPr>
-      <w:r>
-        <w:rPr>
-          <w:rFonts w:ascii="Times New Roman" w:hAnsi="Times New Roman" w:cs="Times New Roman"/>
-          <w:sz w:val="24"/>
-          <w:lang w:val="en-GB"/>
-        </w:rPr>
-        <w:t>7. Figure out how to incorporate both training and test data for the GAN</w:t>
+        <w:t>6</w:t>
+      </w:r>
+      <w:r>
+        <w:rPr>
+          <w:rFonts w:ascii="Times New Roman" w:hAnsi="Times New Roman" w:cs="Times New Roman"/>
+          <w:sz w:val="24"/>
+          <w:lang w:val="en-GB"/>
+        </w:rPr>
+        <w:t>. Figure out how to incorporate both training and test data for the GAN</w:t>
       </w:r>
     </w:p>
     <w:sectPr>
-      <w:headerReference w:type="default" r:id="rId12"/>
-      <w:footerReference w:type="default" r:id="rId13"/>
+      <w:headerReference w:type="default" r:id="rId14"/>
+      <w:footerReference w:type="default" r:id="rId15"/>
       <w:pgSz w:w="12240" w:h="15840"/>
       <w:pgMar w:top="1191" w:right="907" w:bottom="1191" w:left="907" w:header="709" w:footer="709" w:gutter="0"/>
       <w:cols w:num="2" w:space="708"/>
@@ -2153,7 +2360,7 @@
 </file>
 
 <file path=customXml/itemProps1.xml><?xml version="1.0" encoding="utf-8"?>
-<ds:datastoreItem xmlns:ds="http://schemas.openxmlformats.org/officeDocument/2006/customXml" ds:itemID="{56EC058E-0A24-4967-ABD8-1AADB4B607C6}">
+<ds:datastoreItem xmlns:ds="http://schemas.openxmlformats.org/officeDocument/2006/customXml" ds:itemID="{D78C65A4-C112-42A0-A2C2-29FB598E81E3}">
   <ds:schemaRefs>
     <ds:schemaRef ds:uri="http://schemas.openxmlformats.org/officeDocument/2006/bibliography"/>
   </ds:schemaRefs>

</xml_diff>